<commit_message>
made the 5 lines template better
</commit_message>
<xml_diff>
--- a/templates/5_lines_template.docx
+++ b/templates/5_lines_template.docx
@@ -79,12 +79,12 @@
         <w:tblLook w:val="04A0" w:firstRow="1" w:lastRow="0" w:firstColumn="1" w:lastColumn="0" w:noHBand="0" w:noVBand="1"/>
       </w:tblPr>
       <w:tblGrid>
-        <w:gridCol w:w="1078"/>
+        <w:gridCol w:w="1077"/>
         <w:gridCol w:w="1042"/>
         <w:gridCol w:w="1042"/>
         <w:gridCol w:w="1042"/>
         <w:gridCol w:w="1042"/>
-        <w:gridCol w:w="1042"/>
+        <w:gridCol w:w="1043"/>
         <w:gridCol w:w="1043"/>
         <w:gridCol w:w="1043"/>
         <w:gridCol w:w="1043"/>
@@ -102,7 +102,7 @@
         </w:trPr>
         <w:tc>
           <w:tcPr>
-            <w:tcW w:w="1079" w:type="dxa"/>
+            <w:tcW w:w="1078" w:type="dxa"/>
             <w:vAlign w:val="center"/>
           </w:tcPr>
           <w:p>
@@ -602,22 +602,23 @@
         </w:trPr>
         <w:tc>
           <w:tcPr>
-            <w:tcW w:w="1079" w:type="dxa"/>
-            <w:vAlign w:val="center"/>
-          </w:tcPr>
-          <w:p>
-            <w:pPr>
-              <w:jc w:val="center"/>
-              <w:rPr>
-                <w:rFonts w:asciiTheme="minorBidi" w:hAnsiTheme="minorBidi"/>
-                <w:b/>
-                <w:bCs/>
-                <w:color w:val="000000"/>
-                <w:sz w:val="28"/>
-                <w:szCs w:val="28"/>
-                <w:rtl/>
-              </w:rPr>
-            </w:pPr>
+            <w:tcW w:w="1078" w:type="dxa"/>
+            <w:vAlign w:val="center"/>
+          </w:tcPr>
+          <w:p>
+            <w:pPr>
+              <w:jc w:val="center"/>
+              <w:rPr>
+                <w:rFonts w:asciiTheme="minorBidi" w:hAnsiTheme="minorBidi"/>
+                <w:b/>
+                <w:bCs/>
+                <w:color w:val="000000"/>
+                <w:sz w:val="28"/>
+                <w:szCs w:val="28"/>
+                <w:rtl/>
+              </w:rPr>
+            </w:pPr>
+            <w:bookmarkStart w:id="0" w:name="_GoBack" w:colFirst="2" w:colLast="15"/>
             <w:r>
               <w:rPr>
                 <w:rFonts w:asciiTheme="minorBidi" w:hAnsiTheme="minorBidi"/>
@@ -1047,7 +1048,7 @@
         </w:trPr>
         <w:tc>
           <w:tcPr>
-            <w:tcW w:w="1079" w:type="dxa"/>
+            <w:tcW w:w="1078" w:type="dxa"/>
             <w:vAlign w:val="center"/>
           </w:tcPr>
           <w:p>
@@ -1493,7 +1494,7 @@
         </w:trPr>
         <w:tc>
           <w:tcPr>
-            <w:tcW w:w="1079" w:type="dxa"/>
+            <w:tcW w:w="1078" w:type="dxa"/>
             <w:vAlign w:val="center"/>
           </w:tcPr>
           <w:p>
@@ -1833,64 +1834,65 @@
             <w:pPr>
               <w:jc w:val="center"/>
               <w:rPr>
-                <w:rFonts w:asciiTheme="minorBidi" w:hAnsiTheme="minorBidi" w:hint="cs"/>
-                <w:color w:val="000000"/>
-                <w:sz w:val="28"/>
-                <w:szCs w:val="28"/>
-                <w:rtl/>
-              </w:rPr>
-            </w:pPr>
-            <w:r>
-              <w:rPr>
-                <w:rFonts w:asciiTheme="minorBidi" w:hAnsiTheme="minorBidi"/>
-                <w:color w:val="000000"/>
-                <w:sz w:val="28"/>
-                <w:szCs w:val="28"/>
-              </w:rPr>
-              <w:t>DATA</w:t>
-            </w:r>
-          </w:p>
-        </w:tc>
-        <w:tc>
-          <w:tcPr>
-            <w:tcW w:w="0" w:type="auto"/>
-            <w:vAlign w:val="center"/>
-          </w:tcPr>
-          <w:p>
-            <w:pPr>
-              <w:jc w:val="center"/>
-              <w:rPr>
-                <w:rFonts w:asciiTheme="minorBidi" w:hAnsiTheme="minorBidi"/>
-                <w:color w:val="000000"/>
-                <w:sz w:val="28"/>
-                <w:szCs w:val="28"/>
-                <w:rtl/>
-              </w:rPr>
-            </w:pPr>
-            <w:r>
-              <w:rPr>
-                <w:rFonts w:asciiTheme="minorBidi" w:hAnsiTheme="minorBidi"/>
-                <w:color w:val="000000"/>
-                <w:sz w:val="28"/>
-                <w:szCs w:val="28"/>
-              </w:rPr>
-              <w:t>DATA</w:t>
-            </w:r>
-          </w:p>
-        </w:tc>
-        <w:tc>
-          <w:tcPr>
-            <w:tcW w:w="0" w:type="auto"/>
-            <w:vAlign w:val="center"/>
-          </w:tcPr>
-          <w:p>
-            <w:pPr>
-              <w:jc w:val="center"/>
-              <w:rPr>
-                <w:rFonts w:asciiTheme="minorBidi" w:hAnsiTheme="minorBidi" w:hint="cs"/>
-                <w:color w:val="000000"/>
-                <w:sz w:val="28"/>
-                <w:szCs w:val="28"/>
+                <w:rFonts w:asciiTheme="minorBidi" w:hAnsiTheme="minorBidi"/>
+                <w:color w:val="000000"/>
+                <w:sz w:val="28"/>
+                <w:szCs w:val="28"/>
+                <w:rtl/>
+              </w:rPr>
+            </w:pPr>
+            <w:r>
+              <w:rPr>
+                <w:rFonts w:asciiTheme="minorBidi" w:hAnsiTheme="minorBidi"/>
+                <w:color w:val="000000"/>
+                <w:sz w:val="28"/>
+                <w:szCs w:val="28"/>
+              </w:rPr>
+              <w:t>DATA</w:t>
+            </w:r>
+          </w:p>
+        </w:tc>
+        <w:tc>
+          <w:tcPr>
+            <w:tcW w:w="0" w:type="auto"/>
+            <w:vAlign w:val="center"/>
+          </w:tcPr>
+          <w:p>
+            <w:pPr>
+              <w:jc w:val="center"/>
+              <w:rPr>
+                <w:rFonts w:asciiTheme="minorBidi" w:hAnsiTheme="minorBidi"/>
+                <w:color w:val="000000"/>
+                <w:sz w:val="28"/>
+                <w:szCs w:val="28"/>
+                <w:rtl/>
+              </w:rPr>
+            </w:pPr>
+            <w:r>
+              <w:rPr>
+                <w:rFonts w:asciiTheme="minorBidi" w:hAnsiTheme="minorBidi"/>
+                <w:color w:val="000000"/>
+                <w:sz w:val="28"/>
+                <w:szCs w:val="28"/>
+              </w:rPr>
+              <w:t>DATA</w:t>
+            </w:r>
+          </w:p>
+        </w:tc>
+        <w:tc>
+          <w:tcPr>
+            <w:tcW w:w="0" w:type="auto"/>
+            <w:vAlign w:val="center"/>
+          </w:tcPr>
+          <w:p>
+            <w:pPr>
+              <w:jc w:val="center"/>
+              <w:rPr>
+                <w:rFonts w:asciiTheme="minorBidi" w:hAnsiTheme="minorBidi"/>
+                <w:color w:val="000000"/>
+                <w:sz w:val="28"/>
+                <w:szCs w:val="28"/>
+                <w:rtl/>
               </w:rPr>
             </w:pPr>
             <w:r>
@@ -1913,10 +1915,11 @@
             <w:pPr>
               <w:jc w:val="center"/>
               <w:rPr>
-                <w:rFonts w:asciiTheme="minorBidi" w:hAnsiTheme="minorBidi" w:hint="cs"/>
-                <w:color w:val="000000"/>
-                <w:sz w:val="28"/>
-                <w:szCs w:val="28"/>
+                <w:rFonts w:asciiTheme="minorBidi" w:hAnsiTheme="minorBidi"/>
+                <w:color w:val="000000"/>
+                <w:sz w:val="28"/>
+                <w:szCs w:val="28"/>
+                <w:rtl/>
               </w:rPr>
             </w:pPr>
             <w:r>
@@ -1937,128 +1940,117 @@
         </w:trPr>
         <w:tc>
           <w:tcPr>
-            <w:tcW w:w="1079" w:type="dxa"/>
-            <w:vAlign w:val="center"/>
-          </w:tcPr>
-          <w:p>
-            <w:pPr>
-              <w:jc w:val="center"/>
-              <w:rPr>
-                <w:rFonts w:asciiTheme="minorBidi" w:hAnsiTheme="minorBidi"/>
-                <w:b/>
-                <w:bCs/>
-                <w:color w:val="000000"/>
-                <w:sz w:val="28"/>
-                <w:szCs w:val="28"/>
-                <w:rtl/>
-              </w:rPr>
-            </w:pPr>
-            <w:r>
-              <w:rPr>
-                <w:rFonts w:asciiTheme="minorBidi" w:hAnsiTheme="minorBidi"/>
-                <w:b/>
-                <w:bCs/>
-                <w:color w:val="000000"/>
-                <w:sz w:val="28"/>
-                <w:szCs w:val="28"/>
-              </w:rPr>
-              <w:t>DATA</w:t>
-            </w:r>
-          </w:p>
-        </w:tc>
-        <w:tc>
-          <w:tcPr>
-            <w:tcW w:w="0" w:type="auto"/>
-            <w:vAlign w:val="center"/>
-          </w:tcPr>
-          <w:p>
-            <w:pPr>
-              <w:jc w:val="center"/>
-              <w:rPr>
-                <w:rFonts w:asciiTheme="minorBidi" w:hAnsiTheme="minorBidi"/>
-                <w:b/>
-                <w:bCs/>
-                <w:color w:val="000000"/>
-                <w:sz w:val="28"/>
-                <w:szCs w:val="28"/>
-                <w:rtl/>
-              </w:rPr>
-            </w:pPr>
-            <w:r>
-              <w:rPr>
-                <w:rFonts w:asciiTheme="minorBidi" w:hAnsiTheme="minorBidi"/>
-                <w:b/>
-                <w:bCs/>
-                <w:color w:val="000000"/>
-                <w:sz w:val="28"/>
-                <w:szCs w:val="28"/>
-              </w:rPr>
-              <w:t>DATA</w:t>
-            </w:r>
-          </w:p>
-        </w:tc>
-        <w:tc>
-          <w:tcPr>
-            <w:tcW w:w="0" w:type="auto"/>
-            <w:vAlign w:val="center"/>
-          </w:tcPr>
-          <w:p>
-            <w:pPr>
-              <w:jc w:val="center"/>
-              <w:rPr>
-                <w:rFonts w:asciiTheme="minorBidi" w:hAnsiTheme="minorBidi"/>
-                <w:color w:val="000000"/>
-                <w:sz w:val="28"/>
-                <w:szCs w:val="28"/>
-                <w:rtl/>
-              </w:rPr>
-            </w:pPr>
-            <w:r>
-              <w:rPr>
-                <w:rFonts w:asciiTheme="minorBidi" w:hAnsiTheme="minorBidi"/>
-                <w:color w:val="000000"/>
-                <w:sz w:val="28"/>
-                <w:szCs w:val="28"/>
-              </w:rPr>
-              <w:t>DATA</w:t>
-            </w:r>
-          </w:p>
-        </w:tc>
-        <w:tc>
-          <w:tcPr>
-            <w:tcW w:w="0" w:type="auto"/>
-            <w:vAlign w:val="center"/>
-          </w:tcPr>
-          <w:p>
-            <w:pPr>
-              <w:jc w:val="center"/>
-              <w:rPr>
-                <w:rFonts w:asciiTheme="minorBidi" w:hAnsiTheme="minorBidi"/>
-                <w:color w:val="000000"/>
-                <w:sz w:val="28"/>
-                <w:szCs w:val="28"/>
-                <w:rtl/>
-              </w:rPr>
-            </w:pPr>
-            <w:r>
-              <w:rPr>
-                <w:rFonts w:asciiTheme="minorBidi" w:hAnsiTheme="minorBidi"/>
-                <w:color w:val="000000"/>
-                <w:sz w:val="28"/>
-                <w:szCs w:val="28"/>
-              </w:rPr>
-              <w:t>DA</w:t>
-            </w:r>
-            <w:bookmarkStart w:id="0" w:name="_GoBack"/>
-            <w:bookmarkEnd w:id="0"/>
-            <w:r>
-              <w:rPr>
-                <w:rFonts w:asciiTheme="minorBidi" w:hAnsiTheme="minorBidi"/>
-                <w:color w:val="000000"/>
-                <w:sz w:val="28"/>
-                <w:szCs w:val="28"/>
-              </w:rPr>
-              <w:t>TA</w:t>
+            <w:tcW w:w="1078" w:type="dxa"/>
+            <w:vAlign w:val="center"/>
+          </w:tcPr>
+          <w:p>
+            <w:pPr>
+              <w:jc w:val="center"/>
+              <w:rPr>
+                <w:rFonts w:asciiTheme="minorBidi" w:hAnsiTheme="minorBidi"/>
+                <w:b/>
+                <w:bCs/>
+                <w:color w:val="000000"/>
+                <w:sz w:val="28"/>
+                <w:szCs w:val="28"/>
+                <w:rtl/>
+              </w:rPr>
+            </w:pPr>
+            <w:r>
+              <w:rPr>
+                <w:rFonts w:asciiTheme="minorBidi" w:hAnsiTheme="minorBidi"/>
+                <w:b/>
+                <w:bCs/>
+                <w:color w:val="000000"/>
+                <w:sz w:val="28"/>
+                <w:szCs w:val="28"/>
+              </w:rPr>
+              <w:t>DATA</w:t>
+            </w:r>
+          </w:p>
+        </w:tc>
+        <w:tc>
+          <w:tcPr>
+            <w:tcW w:w="0" w:type="auto"/>
+            <w:vAlign w:val="center"/>
+          </w:tcPr>
+          <w:p>
+            <w:pPr>
+              <w:jc w:val="center"/>
+              <w:rPr>
+                <w:rFonts w:asciiTheme="minorBidi" w:hAnsiTheme="minorBidi"/>
+                <w:b/>
+                <w:bCs/>
+                <w:color w:val="000000"/>
+                <w:sz w:val="28"/>
+                <w:szCs w:val="28"/>
+                <w:rtl/>
+              </w:rPr>
+            </w:pPr>
+            <w:r>
+              <w:rPr>
+                <w:rFonts w:asciiTheme="minorBidi" w:hAnsiTheme="minorBidi"/>
+                <w:b/>
+                <w:bCs/>
+                <w:color w:val="000000"/>
+                <w:sz w:val="28"/>
+                <w:szCs w:val="28"/>
+              </w:rPr>
+              <w:t>DATA</w:t>
+            </w:r>
+          </w:p>
+        </w:tc>
+        <w:tc>
+          <w:tcPr>
+            <w:tcW w:w="0" w:type="auto"/>
+            <w:vAlign w:val="center"/>
+          </w:tcPr>
+          <w:p>
+            <w:pPr>
+              <w:jc w:val="center"/>
+              <w:rPr>
+                <w:rFonts w:asciiTheme="minorBidi" w:hAnsiTheme="minorBidi"/>
+                <w:color w:val="000000"/>
+                <w:sz w:val="28"/>
+                <w:szCs w:val="28"/>
+                <w:rtl/>
+              </w:rPr>
+            </w:pPr>
+            <w:r>
+              <w:rPr>
+                <w:rFonts w:asciiTheme="minorBidi" w:hAnsiTheme="minorBidi"/>
+                <w:color w:val="000000"/>
+                <w:sz w:val="28"/>
+                <w:szCs w:val="28"/>
+              </w:rPr>
+              <w:t>DATA</w:t>
+            </w:r>
+          </w:p>
+        </w:tc>
+        <w:tc>
+          <w:tcPr>
+            <w:tcW w:w="0" w:type="auto"/>
+            <w:vAlign w:val="center"/>
+          </w:tcPr>
+          <w:p>
+            <w:pPr>
+              <w:jc w:val="center"/>
+              <w:rPr>
+                <w:rFonts w:asciiTheme="minorBidi" w:hAnsiTheme="minorBidi"/>
+                <w:color w:val="000000"/>
+                <w:sz w:val="28"/>
+                <w:szCs w:val="28"/>
+                <w:rtl/>
+              </w:rPr>
+            </w:pPr>
+            <w:r>
+              <w:rPr>
+                <w:rFonts w:asciiTheme="minorBidi" w:hAnsiTheme="minorBidi"/>
+                <w:color w:val="000000"/>
+                <w:sz w:val="28"/>
+                <w:szCs w:val="28"/>
+              </w:rPr>
+              <w:t>DATA</w:t>
             </w:r>
           </w:p>
         </w:tc>
@@ -2387,13 +2379,14 @@
           </w:p>
         </w:tc>
       </w:tr>
+      <w:bookmarkEnd w:id="0"/>
       <w:tr>
         <w:trPr>
           <w:jc w:val="center"/>
         </w:trPr>
         <w:tc>
           <w:tcPr>
-            <w:tcW w:w="1079" w:type="dxa"/>
+            <w:tcW w:w="1078" w:type="dxa"/>
             <w:vAlign w:val="center"/>
           </w:tcPr>
           <w:p>
@@ -3433,7 +3426,6 @@
       <w:spacing w:after="0" w:line="240" w:lineRule="auto"/>
     </w:pPr>
     <w:tblPr>
-      <w:tblInd w:w="0" w:type="dxa"/>
       <w:tblBorders>
         <w:top w:val="single" w:sz="4" w:space="0" w:color="auto"/>
         <w:left w:val="single" w:sz="4" w:space="0" w:color="auto"/>
@@ -3442,12 +3434,6 @@
         <w:insideH w:val="single" w:sz="4" w:space="0" w:color="auto"/>
         <w:insideV w:val="single" w:sz="4" w:space="0" w:color="auto"/>
       </w:tblBorders>
-      <w:tblCellMar>
-        <w:top w:w="0" w:type="dxa"/>
-        <w:left w:w="108" w:type="dxa"/>
-        <w:bottom w:w="0" w:type="dxa"/>
-        <w:right w:w="108" w:type="dxa"/>
-      </w:tblCellMar>
     </w:tblPr>
   </w:style>
 </w:styles>

</xml_diff>